<commit_message>
Corrected \alpha on Adjusted Runtime Image
Was running from 1:20 when 5:5:100 was correct.
</commit_message>
<xml_diff>
--- a/VorMod/Other/figures/Figures of Interest.docx
+++ b/VorMod/Other/figures/Figures of Interest.docx
@@ -24,8 +24,84 @@
             <v:path o:extrusionok="f" gradientshapeok="t" o:connecttype="rect"/>
             <o:lock v:ext="edit" aspectratio="t"/>
           </v:shapetype>
+          <v:shape id="_x0000_i1025" type="#_x0000_t75" style="width:420.15pt;height:314.45pt">
+            <v:imagedata r:id="rId4" o:title="SSLTfield"/>
+          </v:shape>
+        </w:pict>
+      </w:r>
+    </w:p>
+    <w:p>
+      <w:r>
+        <w:pict>
+          <v:shape id="_x0000_i1026" type="#_x0000_t75" style="width:420.15pt;height:314.45pt">
+            <v:imagedata r:id="rId5" o:title="SSLTnsPPP_demandpointreal"/>
+          </v:shape>
+        </w:pict>
+      </w:r>
+    </w:p>
+    <w:p>
+      <w:r>
+        <w:lastRenderedPageBreak/>
+        <w:pict>
+          <v:shape id="_x0000_i1027" type="#_x0000_t75" style="width:420.15pt;height:314.45pt">
+            <v:imagedata r:id="rId6" o:title="BSLocations"/>
+          </v:shape>
+        </w:pict>
+      </w:r>
+    </w:p>
+    <w:p>
+      <w:r>
+        <w:pict>
+          <v:shape id="_x0000_i1028" type="#_x0000_t75" style="width:420.15pt;height:314.45pt">
+            <v:imagedata r:id="rId7" o:title="BSLocationsVoronoi"/>
+          </v:shape>
+        </w:pict>
+      </w:r>
+    </w:p>
+    <w:p>
+      <w:r>
+        <w:lastRenderedPageBreak/>
+        <w:pict>
+          <v:shape id="_x0000_i1029" type="#_x0000_t75" style="width:420.15pt;height:314.45pt">
+            <v:imagedata r:id="rId8" o:title="GAnBS"/>
+          </v:shape>
+        </w:pict>
+      </w:r>
+    </w:p>
+    <w:p>
+      <w:r>
+        <w:pict>
+          <v:shape id="_x0000_i1030" type="#_x0000_t75" style="width:420.15pt;height:314.45pt">
+            <v:imagedata r:id="rId9" o:title="GAfittestmember"/>
+          </v:shape>
+        </w:pict>
+      </w:r>
+    </w:p>
+    <w:p>
+      <w:r>
+        <w:lastRenderedPageBreak/>
+        <w:pict>
+          <v:shape id="_x0000_i1031" type="#_x0000_t75" style="width:420.15pt;height:314.45pt">
+            <v:imagedata r:id="rId10" o:title="GAruntime_50runs"/>
+          </v:shape>
+        </w:pict>
+      </w:r>
+    </w:p>
+    <w:p>
+      <w:r>
+        <w:pict>
+          <v:shape id="_x0000_i1032" type="#_x0000_t75" style="width:420.15pt;height:314.45pt">
+            <v:imagedata r:id="rId11" o:title="GAruntimeTrend_50runs"/>
+          </v:shape>
+        </w:pict>
+      </w:r>
+    </w:p>
+    <w:p>
+      <w:r>
+        <w:lastRenderedPageBreak/>
+        <w:pict>
           <v:shape id="_x0000_i1033" type="#_x0000_t75" style="width:420.15pt;height:314.45pt">
-            <v:imagedata r:id="rId4" o:title="SSLTfield"/>
+            <v:imagedata r:id="rId12" o:title="ComparisonCost"/>
           </v:shape>
         </w:pict>
       </w:r>
@@ -34,7 +110,7 @@
       <w:r>
         <w:pict>
           <v:shape id="_x0000_i1034" type="#_x0000_t75" style="width:420.15pt;height:314.45pt">
-            <v:imagedata r:id="rId5" o:title="SSLTnsPPP_demandpointreal"/>
+            <v:imagedata r:id="rId13" o:title="ComparisonSatisfaction"/>
           </v:shape>
         </w:pict>
       </w:r>
@@ -44,45 +120,7 @@
         <w:lastRenderedPageBreak/>
         <w:pict>
           <v:shape id="_x0000_i1035" type="#_x0000_t75" style="width:420.15pt;height:314.45pt">
-            <v:imagedata r:id="rId6" o:title="BSLocations"/>
-          </v:shape>
-        </w:pict>
-      </w:r>
-    </w:p>
-    <w:p>
-      <w:r>
-        <w:pict>
-          <v:shape id="_x0000_i1036" type="#_x0000_t75" style="width:420.15pt;height:314.45pt">
-            <v:imagedata r:id="rId7" o:title="BSLocationsVoronoi"/>
-          </v:shape>
-        </w:pict>
-      </w:r>
-    </w:p>
-    <w:p>
-      <w:r>
-        <w:lastRenderedPageBreak/>
-        <w:pict>
-          <v:shape id="_x0000_i1037" type="#_x0000_t75" style="width:420.15pt;height:314.45pt">
-            <v:imagedata r:id="rId8" o:title="GAnBS"/>
-          </v:shape>
-        </w:pict>
-      </w:r>
-    </w:p>
-    <w:p>
-      <w:r>
-        <w:pict>
-          <v:shape id="_x0000_i1038" type="#_x0000_t75" style="width:420.15pt;height:314.45pt">
-            <v:imagedata r:id="rId9" o:title="GAfittestmember"/>
-          </v:shape>
-        </w:pict>
-      </w:r>
-    </w:p>
-    <w:p>
-      <w:r>
-        <w:lastRenderedPageBreak/>
-        <w:pict>
-          <v:shape id="_x0000_i1039" type="#_x0000_t75" style="width:420.15pt;height:314.45pt">
-            <v:imagedata r:id="rId10" o:title="GAruntime_50runs"/>
+            <v:imagedata r:id="rId14" o:title="ComparisonTime"/>
           </v:shape>
         </w:pict>
       </w:r>
@@ -91,51 +129,14 @@
       <w:r>
         <w:pict>
           <v:shape id="_x0000_i1040" type="#_x0000_t75" style="width:420.15pt;height:314.45pt">
-            <v:imagedata r:id="rId11" o:title="GAruntimeTrend_50runs"/>
-          </v:shape>
-        </w:pict>
-      </w:r>
-    </w:p>
-    <w:p>
-      <w:r>
-        <w:lastRenderedPageBreak/>
-        <w:pict>
-          <v:shape id="_x0000_i1041" type="#_x0000_t75" style="width:420.15pt;height:314.45pt">
-            <v:imagedata r:id="rId12" o:title="ComparisonCost"/>
-          </v:shape>
-        </w:pict>
-      </w:r>
-    </w:p>
-    <w:p>
-      <w:r>
-        <w:pict>
-          <v:shape id="_x0000_i1042" type="#_x0000_t75" style="width:420.15pt;height:314.45pt">
-            <v:imagedata r:id="rId13" o:title="ComparisonSatisfaction"/>
-          </v:shape>
-        </w:pict>
-      </w:r>
-    </w:p>
-    <w:p>
-      <w:r>
-        <w:lastRenderedPageBreak/>
-        <w:pict>
-          <v:shape id="_x0000_i1043" type="#_x0000_t75" style="width:420.15pt;height:314.45pt">
-            <v:imagedata r:id="rId14" o:title="ComparisonTime"/>
-          </v:shape>
-        </w:pict>
-      </w:r>
-    </w:p>
-    <w:p>
+            <v:imagedata r:id="rId15" o:title="ComparisonTimeAdjusted"/>
+          </v:shape>
+        </w:pict>
+      </w:r>
       <w:bookmarkStart w:id="0" w:name="_GoBack"/>
       <w:bookmarkEnd w:id="0"/>
-      <w:r>
-        <w:pict>
-          <v:shape id="_x0000_i1044" type="#_x0000_t75" style="width:420.15pt;height:314.45pt">
-            <v:imagedata r:id="rId15" o:title="ComparisonTimeAdjusted"/>
-          </v:shape>
-        </w:pict>
-      </w:r>
-    </w:p>
+    </w:p>
+    <w:p/>
     <w:sectPr>
       <w:pgSz w:w="12240" w:h="15840"/>
       <w:pgMar w:top="1440" w:right="1440" w:bottom="1440" w:left="1440" w:header="720" w:footer="720" w:gutter="0"/>

</xml_diff>